<commit_message>
reverted to init commit
</commit_message>
<xml_diff>
--- a/temp.docx
+++ b/temp.docx
@@ -9,8 +9,63 @@
     </w:p>
     <w:p>
       <w:r>
-        <w:t>Blah blah blah</w:t>
-      </w:r>
+        <w:t xml:space="preserve">Blah </w:t>
+      </w:r>
+      <w:proofErr w:type="spellStart"/>
+      <w:r>
+        <w:t>blah</w:t>
+      </w:r>
+      <w:proofErr w:type="spellEnd"/>
+      <w:r>
+        <w:t xml:space="preserve"> </w:t>
+      </w:r>
+      <w:proofErr w:type="spellStart"/>
+      <w:r>
+        <w:t>blah</w:t>
+      </w:r>
+      <w:proofErr w:type="spellEnd"/>
+    </w:p>
+    <w:p/>
+    <w:p>
+      <w:r>
+        <w:t xml:space="preserve">Second content </w:t>
+      </w:r>
+    </w:p>
+    <w:p/>
+    <w:p>
+      <w:r>
+        <w:t xml:space="preserve">Blah </w:t>
+      </w:r>
+      <w:proofErr w:type="spellStart"/>
+      <w:r>
+        <w:t>blah</w:t>
+      </w:r>
+      <w:proofErr w:type="spellEnd"/>
+      <w:r>
+        <w:t xml:space="preserve"> </w:t>
+      </w:r>
+    </w:p>
+    <w:p/>
+    <w:p>
+      <w:r>
+        <w:t xml:space="preserve">Third content </w:t>
+      </w:r>
+    </w:p>
+    <w:p/>
+    <w:p>
+      <w:r>
+        <w:t xml:space="preserve">Blah </w:t>
+      </w:r>
+      <w:proofErr w:type="spellStart"/>
+      <w:r>
+        <w:t>blah</w:t>
+      </w:r>
+      <w:proofErr w:type="spellEnd"/>
+      <w:r>
+        <w:t xml:space="preserve"> </w:t>
+      </w:r>
+    </w:p>
+    <w:p>
       <w:bookmarkStart w:id="0" w:name="_GoBack"/>
       <w:bookmarkEnd w:id="0"/>
     </w:p>

</xml_diff>